<commit_message>
Update Walk_through of the project.docx
</commit_message>
<xml_diff>
--- a/Road maps/Walk_through of the project.docx
+++ b/Road maps/Walk_through of the project.docx
@@ -6,6 +6,51 @@
       <w:pPr>
         <w:shd w:val="clear" w:color="auto" w:fill="FFFFFF"/>
         <w:spacing w:before="360" w:after="240" w:line="240" w:lineRule="auto"/>
+        <w:jc w:val="center"/>
+        <w:outlineLvl w:val="2"/>
+        <w:rPr>
+          <w:rFonts w:ascii="Segoe UI" w:eastAsia="Times New Roman" w:hAnsi="Segoe UI" w:cs="Segoe UI"/>
+          <w:b/>
+          <w:bCs/>
+          <w:color w:val="24292F"/>
+          <w:sz w:val="40"/>
+          <w:szCs w:val="40"/>
+        </w:rPr>
+      </w:pPr>
+      <w:proofErr w:type="spellStart"/>
+      <w:r>
+        <w:rPr>
+          <w:rFonts w:ascii="Segoe UI" w:eastAsia="Times New Roman" w:hAnsi="Segoe UI" w:cs="Segoe UI"/>
+          <w:b/>
+          <w:bCs/>
+          <w:color w:val="24292F"/>
+          <w:sz w:val="40"/>
+          <w:szCs w:val="40"/>
+        </w:rPr>
+        <w:t>Willhelm</w:t>
+      </w:r>
+      <w:proofErr w:type="spellEnd"/>
+      <w:r>
+        <w:rPr>
+          <w:rFonts w:ascii="Segoe UI" w:eastAsia="Times New Roman" w:hAnsi="Segoe UI" w:cs="Segoe UI"/>
+          <w:b/>
+          <w:bCs/>
+          <w:color w:val="24292F"/>
+          <w:sz w:val="40"/>
+          <w:szCs w:val="40"/>
+        </w:rPr>
+        <w:t xml:space="preserve"> International</w:t>
+      </w:r>
+    </w:p>
+    <w:p>
+      <w:pPr>
+        <w:pStyle w:val="ListParagraph"/>
+        <w:numPr>
+          <w:ilvl w:val="0"/>
+          <w:numId w:val="2"/>
+        </w:numPr>
+        <w:shd w:val="clear" w:color="auto" w:fill="FFFFFF"/>
+        <w:spacing w:before="360" w:after="240" w:line="240" w:lineRule="auto"/>
         <w:outlineLvl w:val="2"/>
         <w:rPr>
           <w:rFonts w:ascii="Segoe UI" w:eastAsia="Times New Roman" w:hAnsi="Segoe UI" w:cs="Segoe UI"/>
@@ -25,6 +70,89 @@
           <w:sz w:val="30"/>
           <w:szCs w:val="30"/>
         </w:rPr>
+        <w:t>Setting up for local deployment</w:t>
+      </w:r>
+    </w:p>
+    <w:p>
+      <w:pPr>
+        <w:shd w:val="clear" w:color="auto" w:fill="FFFFFF"/>
+        <w:spacing w:before="360" w:after="240" w:line="240" w:lineRule="auto"/>
+        <w:outlineLvl w:val="2"/>
+        <w:rPr>
+          <w:rFonts w:ascii="Calibri" w:hAnsi="Calibri" w:cs="Calibri"/>
+          <w:sz w:val="24"/>
+          <w:szCs w:val="24"/>
+        </w:rPr>
+      </w:pPr>
+      <w:proofErr w:type="gramStart"/>
+      <w:r>
+        <w:rPr>
+          <w:rFonts w:ascii="Calibri" w:hAnsi="Calibri" w:cs="Calibri"/>
+          <w:sz w:val="24"/>
+          <w:szCs w:val="24"/>
+        </w:rPr>
+        <w:t>Assuming that</w:t>
+      </w:r>
+      <w:proofErr w:type="gramEnd"/>
+      <w:r>
+        <w:rPr>
+          <w:rFonts w:ascii="Calibri" w:hAnsi="Calibri" w:cs="Calibri"/>
+          <w:sz w:val="24"/>
+          <w:szCs w:val="24"/>
+        </w:rPr>
+        <w:t xml:space="preserve"> Python 3.9 or up and D</w:t>
+      </w:r>
+      <w:r>
+        <w:rPr>
+          <w:rFonts w:ascii="Calibri" w:hAnsi="Calibri" w:cs="Calibri"/>
+          <w:sz w:val="24"/>
+          <w:szCs w:val="24"/>
+        </w:rPr>
+        <w:t>ip has been installed</w:t>
+      </w:r>
+      <w:r>
+        <w:rPr>
+          <w:rFonts w:ascii="Calibri" w:hAnsi="Calibri" w:cs="Calibri"/>
+          <w:sz w:val="24"/>
+          <w:szCs w:val="24"/>
+        </w:rPr>
+        <w:t xml:space="preserve"> </w:t>
+      </w:r>
+    </w:p>
+    <w:p>
+      <w:pPr>
+        <w:shd w:val="clear" w:color="auto" w:fill="FFFFFF"/>
+        <w:spacing w:before="360" w:after="240" w:line="240" w:lineRule="auto"/>
+        <w:outlineLvl w:val="2"/>
+        <w:rPr>
+          <w:rFonts w:ascii="Segoe UI" w:eastAsia="Times New Roman" w:hAnsi="Segoe UI" w:cs="Segoe UI"/>
+          <w:b/>
+          <w:bCs/>
+          <w:color w:val="24292F"/>
+          <w:sz w:val="30"/>
+          <w:szCs w:val="30"/>
+        </w:rPr>
+      </w:pPr>
+      <w:r>
+        <w:rPr>
+          <w:rFonts w:ascii="Segoe UI" w:eastAsia="Times New Roman" w:hAnsi="Segoe UI" w:cs="Segoe UI"/>
+          <w:b/>
+          <w:bCs/>
+          <w:color w:val="24292F"/>
+          <w:sz w:val="30"/>
+          <w:szCs w:val="30"/>
+        </w:rPr>
+        <w:t xml:space="preserve">2. </w:t>
+      </w:r>
+      <w:r>
+        <w:rPr>
+          <w:rFonts w:ascii="Segoe UI" w:eastAsia="Times New Roman" w:hAnsi="Segoe UI" w:cs="Segoe UI"/>
+          <w:b/>
+          <w:bCs/>
+          <w:color w:val="24292F"/>
+          <w:sz w:val="30"/>
+          <w:szCs w:val="30"/>
+        </w:rPr>
         <w:t>Cloning the repository</w:t>
       </w:r>
     </w:p>
@@ -55,8 +183,19 @@
           <w:sz w:val="24"/>
           <w:szCs w:val="24"/>
         </w:rPr>
-        <w:t>Clone the repository using the command below :</w:t>
-      </w:r>
+        <w:t xml:space="preserve">Clone the repository using the command </w:t>
+      </w:r>
+      <w:proofErr w:type="gramStart"/>
+      <w:r>
+        <w:rPr>
+          <w:rFonts w:ascii="Segoe UI" w:eastAsia="Times New Roman" w:hAnsi="Segoe UI" w:cs="Segoe UI"/>
+          <w:color w:val="FF0000"/>
+          <w:sz w:val="24"/>
+          <w:szCs w:val="24"/>
+        </w:rPr>
+        <w:t>below :</w:t>
+      </w:r>
+      <w:proofErr w:type="gramEnd"/>
     </w:p>
     <w:p>
       <w:pPr>
@@ -124,8 +263,19 @@
           <w:sz w:val="24"/>
           <w:szCs w:val="24"/>
         </w:rPr>
-        <w:t>Move into the directory where we have the project files :</w:t>
-      </w:r>
+        <w:t xml:space="preserve">Move into the directory where we have the project </w:t>
+      </w:r>
+      <w:proofErr w:type="gramStart"/>
+      <w:r>
+        <w:rPr>
+          <w:rFonts w:ascii="Segoe UI" w:eastAsia="Times New Roman" w:hAnsi="Segoe UI" w:cs="Segoe UI"/>
+          <w:color w:val="FF0000"/>
+          <w:sz w:val="24"/>
+          <w:szCs w:val="24"/>
+        </w:rPr>
+        <w:t>files :</w:t>
+      </w:r>
+      <w:proofErr w:type="gramEnd"/>
     </w:p>
     <w:p>
       <w:pPr>
@@ -165,6 +315,7 @@
         </w:rPr>
         <w:t xml:space="preserve">cd </w:t>
       </w:r>
+      <w:proofErr w:type="spellStart"/>
       <w:r>
         <w:rPr>
           <w:rFonts w:ascii="Consolas" w:eastAsia="Times New Roman" w:hAnsi="Consolas" w:cs="Courier New"/>
@@ -174,6 +325,7 @@
         </w:rPr>
         <w:t>Wi_international</w:t>
       </w:r>
+      <w:proofErr w:type="spellEnd"/>
     </w:p>
     <w:p>
       <w:pPr>
@@ -202,8 +354,19 @@
           <w:sz w:val="24"/>
           <w:szCs w:val="24"/>
         </w:rPr>
-        <w:t>Create a virtual environment :</w:t>
-      </w:r>
+        <w:t xml:space="preserve">Create a virtual </w:t>
+      </w:r>
+      <w:proofErr w:type="gramStart"/>
+      <w:r>
+        <w:rPr>
+          <w:rFonts w:ascii="Segoe UI" w:eastAsia="Times New Roman" w:hAnsi="Segoe UI" w:cs="Segoe UI"/>
+          <w:color w:val="FF0000"/>
+          <w:sz w:val="24"/>
+          <w:szCs w:val="24"/>
+        </w:rPr>
+        <w:t>environment :</w:t>
+      </w:r>
+      <w:proofErr w:type="gramEnd"/>
     </w:p>
     <w:p>
       <w:pPr>
@@ -241,7 +404,27 @@
           <w:sz w:val="20"/>
           <w:szCs w:val="20"/>
         </w:rPr>
-        <w:t># Let's install virtualenv first</w:t>
+        <w:t xml:space="preserve"># Let's install </w:t>
+      </w:r>
+      <w:proofErr w:type="spellStart"/>
+      <w:r>
+        <w:rPr>
+          <w:rFonts w:ascii="Consolas" w:eastAsia="Times New Roman" w:hAnsi="Consolas" w:cs="Courier New"/>
+          <w:color w:val="24292F"/>
+          <w:sz w:val="20"/>
+          <w:szCs w:val="20"/>
+        </w:rPr>
+        <w:t>virtualenv</w:t>
+      </w:r>
+      <w:proofErr w:type="spellEnd"/>
+      <w:r>
+        <w:rPr>
+          <w:rFonts w:ascii="Consolas" w:eastAsia="Times New Roman" w:hAnsi="Consolas" w:cs="Courier New"/>
+          <w:color w:val="24292F"/>
+          <w:sz w:val="20"/>
+          <w:szCs w:val="20"/>
+        </w:rPr>
+        <w:t xml:space="preserve"> first</w:t>
       </w:r>
     </w:p>
     <w:p>
@@ -280,8 +463,19 @@
           <w:sz w:val="20"/>
           <w:szCs w:val="20"/>
         </w:rPr>
-        <w:t>pip install virtualenv</w:t>
-      </w:r>
+        <w:t xml:space="preserve">pip install </w:t>
+      </w:r>
+      <w:proofErr w:type="spellStart"/>
+      <w:r>
+        <w:rPr>
+          <w:rFonts w:ascii="Consolas" w:eastAsia="Times New Roman" w:hAnsi="Consolas" w:cs="Courier New"/>
+          <w:color w:val="24292F"/>
+          <w:sz w:val="20"/>
+          <w:szCs w:val="20"/>
+        </w:rPr>
+        <w:t>virtualenv</w:t>
+      </w:r>
+      <w:proofErr w:type="spellEnd"/>
     </w:p>
     <w:p>
       <w:pPr>
@@ -381,15 +575,37 @@
           <w:szCs w:val="20"/>
         </w:rPr>
       </w:pPr>
-      <w:r>
-        <w:rPr>
-          <w:rFonts w:ascii="Consolas" w:eastAsia="Times New Roman" w:hAnsi="Consolas" w:cs="Courier New"/>
-          <w:color w:val="24292F"/>
-          <w:sz w:val="20"/>
-          <w:szCs w:val="20"/>
-        </w:rPr>
-        <w:t>virtualenv envname</w:t>
-      </w:r>
+      <w:proofErr w:type="spellStart"/>
+      <w:r>
+        <w:rPr>
+          <w:rFonts w:ascii="Consolas" w:eastAsia="Times New Roman" w:hAnsi="Consolas" w:cs="Courier New"/>
+          <w:color w:val="24292F"/>
+          <w:sz w:val="20"/>
+          <w:szCs w:val="20"/>
+        </w:rPr>
+        <w:t>virtualenv</w:t>
+      </w:r>
+      <w:proofErr w:type="spellEnd"/>
+      <w:r>
+        <w:rPr>
+          <w:rFonts w:ascii="Consolas" w:eastAsia="Times New Roman" w:hAnsi="Consolas" w:cs="Courier New"/>
+          <w:color w:val="24292F"/>
+          <w:sz w:val="20"/>
+          <w:szCs w:val="20"/>
+        </w:rPr>
+        <w:t xml:space="preserve"> </w:t>
+      </w:r>
+      <w:proofErr w:type="spellStart"/>
+      <w:r>
+        <w:rPr>
+          <w:rFonts w:ascii="Consolas" w:eastAsia="Times New Roman" w:hAnsi="Consolas" w:cs="Courier New"/>
+          <w:color w:val="24292F"/>
+          <w:sz w:val="20"/>
+          <w:szCs w:val="20"/>
+        </w:rPr>
+        <w:t>envname</w:t>
+      </w:r>
+      <w:proofErr w:type="spellEnd"/>
     </w:p>
     <w:p>
       <w:pPr>
@@ -409,8 +625,19 @@
           <w:sz w:val="24"/>
           <w:szCs w:val="24"/>
         </w:rPr>
-        <w:t>--&gt; Activate the virtual environment :</w:t>
-      </w:r>
+        <w:t xml:space="preserve">--&gt; Activate the virtual </w:t>
+      </w:r>
+      <w:proofErr w:type="gramStart"/>
+      <w:r>
+        <w:rPr>
+          <w:rFonts w:ascii="Segoe UI" w:eastAsia="Times New Roman" w:hAnsi="Segoe UI" w:cs="Segoe UI"/>
+          <w:color w:val="24292F"/>
+          <w:sz w:val="24"/>
+          <w:szCs w:val="24"/>
+        </w:rPr>
+        <w:t>environment :</w:t>
+      </w:r>
+      <w:proofErr w:type="gramEnd"/>
     </w:p>
     <w:p>
       <w:pPr>
@@ -441,14 +668,25 @@
           <w:szCs w:val="20"/>
         </w:rPr>
       </w:pPr>
-      <w:r>
-        <w:rPr>
-          <w:rFonts w:ascii="Consolas" w:eastAsia="Times New Roman" w:hAnsi="Consolas" w:cs="Courier New"/>
-          <w:color w:val="24292F"/>
-          <w:sz w:val="20"/>
-          <w:szCs w:val="20"/>
-        </w:rPr>
-        <w:t>envname\scripts\activate</w:t>
+      <w:proofErr w:type="spellStart"/>
+      <w:r>
+        <w:rPr>
+          <w:rFonts w:ascii="Consolas" w:eastAsia="Times New Roman" w:hAnsi="Consolas" w:cs="Courier New"/>
+          <w:color w:val="24292F"/>
+          <w:sz w:val="20"/>
+          <w:szCs w:val="20"/>
+        </w:rPr>
+        <w:t>envname</w:t>
+      </w:r>
+      <w:proofErr w:type="spellEnd"/>
+      <w:r>
+        <w:rPr>
+          <w:rFonts w:ascii="Consolas" w:eastAsia="Times New Roman" w:hAnsi="Consolas" w:cs="Courier New"/>
+          <w:color w:val="24292F"/>
+          <w:sz w:val="20"/>
+          <w:szCs w:val="20"/>
+        </w:rPr>
+        <w:t>\scripts\activate</w:t>
       </w:r>
     </w:p>
     <w:p>
@@ -469,8 +707,19 @@
           <w:sz w:val="24"/>
           <w:szCs w:val="24"/>
         </w:rPr>
-        <w:t>--&gt; Install the requirements :</w:t>
-      </w:r>
+        <w:t xml:space="preserve">--&gt; Install the </w:t>
+      </w:r>
+      <w:proofErr w:type="gramStart"/>
+      <w:r>
+        <w:rPr>
+          <w:rFonts w:ascii="Segoe UI" w:eastAsia="Times New Roman" w:hAnsi="Segoe UI" w:cs="Segoe UI"/>
+          <w:color w:val="24292F"/>
+          <w:sz w:val="24"/>
+          <w:szCs w:val="24"/>
+        </w:rPr>
+        <w:t>requirements :</w:t>
+      </w:r>
+      <w:proofErr w:type="gramEnd"/>
     </w:p>
     <w:p>
       <w:pPr>
@@ -581,8 +830,32 @@
           <w:sz w:val="28"/>
           <w:szCs w:val="28"/>
         </w:rPr>
-        <w:t>Setup Virtualenvironment</w:t>
-      </w:r>
+        <w:t>3.</w:t>
+      </w:r>
+      <w:r>
+        <w:rPr>
+          <w:rFonts w:ascii="Consolas" w:eastAsia="Times New Roman" w:hAnsi="Consolas" w:cs="Courier New"/>
+          <w:b/>
+          <w:bCs/>
+          <w:color w:val="24292F"/>
+          <w:sz w:val="28"/>
+          <w:szCs w:val="28"/>
+        </w:rPr>
+        <w:t xml:space="preserve">Setup </w:t>
+      </w:r>
+      <w:proofErr w:type="spellStart"/>
+      <w:r>
+        <w:rPr>
+          <w:rFonts w:ascii="Consolas" w:eastAsia="Times New Roman" w:hAnsi="Consolas" w:cs="Courier New"/>
+          <w:b/>
+          <w:bCs/>
+          <w:color w:val="24292F"/>
+          <w:sz w:val="28"/>
+          <w:szCs w:val="28"/>
+        </w:rPr>
+        <w:t>Virtualenvironment</w:t>
+      </w:r>
+      <w:proofErr w:type="spellEnd"/>
     </w:p>
     <w:p>
       <w:pPr>
@@ -613,14 +886,65 @@
           <w:szCs w:val="20"/>
         </w:rPr>
       </w:pPr>
-      <w:r>
-        <w:rPr>
-          <w:rFonts w:ascii="Consolas" w:eastAsia="Times New Roman" w:hAnsi="Consolas" w:cs="Courier New"/>
-          <w:color w:val="24292F"/>
-          <w:sz w:val="20"/>
-          <w:szCs w:val="20"/>
-        </w:rPr>
-        <w:t>py -m venv venv # Create virtual environment</w:t>
+      <w:proofErr w:type="spellStart"/>
+      <w:r>
+        <w:rPr>
+          <w:rFonts w:ascii="Consolas" w:eastAsia="Times New Roman" w:hAnsi="Consolas" w:cs="Courier New"/>
+          <w:color w:val="24292F"/>
+          <w:sz w:val="20"/>
+          <w:szCs w:val="20"/>
+        </w:rPr>
+        <w:t>py</w:t>
+      </w:r>
+      <w:proofErr w:type="spellEnd"/>
+      <w:r>
+        <w:rPr>
+          <w:rFonts w:ascii="Consolas" w:eastAsia="Times New Roman" w:hAnsi="Consolas" w:cs="Courier New"/>
+          <w:color w:val="24292F"/>
+          <w:sz w:val="20"/>
+          <w:szCs w:val="20"/>
+        </w:rPr>
+        <w:t xml:space="preserve"> -m </w:t>
+      </w:r>
+      <w:proofErr w:type="spellStart"/>
+      <w:r>
+        <w:rPr>
+          <w:rFonts w:ascii="Consolas" w:eastAsia="Times New Roman" w:hAnsi="Consolas" w:cs="Courier New"/>
+          <w:color w:val="24292F"/>
+          <w:sz w:val="20"/>
+          <w:szCs w:val="20"/>
+        </w:rPr>
+        <w:t>venv</w:t>
+      </w:r>
+      <w:proofErr w:type="spellEnd"/>
+      <w:r>
+        <w:rPr>
+          <w:rFonts w:ascii="Consolas" w:eastAsia="Times New Roman" w:hAnsi="Consolas" w:cs="Courier New"/>
+          <w:color w:val="24292F"/>
+          <w:sz w:val="20"/>
+          <w:szCs w:val="20"/>
+        </w:rPr>
+        <w:t xml:space="preserve"> </w:t>
+      </w:r>
+      <w:proofErr w:type="spellStart"/>
+      <w:r>
+        <w:rPr>
+          <w:rFonts w:ascii="Consolas" w:eastAsia="Times New Roman" w:hAnsi="Consolas" w:cs="Courier New"/>
+          <w:color w:val="24292F"/>
+          <w:sz w:val="20"/>
+          <w:szCs w:val="20"/>
+        </w:rPr>
+        <w:t>venv</w:t>
+      </w:r>
+      <w:proofErr w:type="spellEnd"/>
+      <w:r>
+        <w:rPr>
+          <w:rFonts w:ascii="Consolas" w:eastAsia="Times New Roman" w:hAnsi="Consolas" w:cs="Courier New"/>
+          <w:color w:val="24292F"/>
+          <w:sz w:val="20"/>
+          <w:szCs w:val="20"/>
+        </w:rPr>
+        <w:t xml:space="preserve"> # Create virtual environment</w:t>
       </w:r>
     </w:p>
     <w:p>
@@ -659,7 +983,27 @@
           <w:sz w:val="20"/>
           <w:szCs w:val="20"/>
         </w:rPr>
-        <w:t>source venv/bin/activate # Activate virtual environment</w:t>
+        <w:t xml:space="preserve">source </w:t>
+      </w:r>
+      <w:proofErr w:type="spellStart"/>
+      <w:r>
+        <w:rPr>
+          <w:rFonts w:ascii="Consolas" w:eastAsia="Times New Roman" w:hAnsi="Consolas" w:cs="Courier New"/>
+          <w:color w:val="24292F"/>
+          <w:sz w:val="20"/>
+          <w:szCs w:val="20"/>
+        </w:rPr>
+        <w:t>venv</w:t>
+      </w:r>
+      <w:proofErr w:type="spellEnd"/>
+      <w:r>
+        <w:rPr>
+          <w:rFonts w:ascii="Consolas" w:eastAsia="Times New Roman" w:hAnsi="Consolas" w:cs="Courier New"/>
+          <w:color w:val="24292F"/>
+          <w:sz w:val="20"/>
+          <w:szCs w:val="20"/>
+        </w:rPr>
+        <w:t>/bin/activate # Activate virtual environment</w:t>
       </w:r>
     </w:p>
     <w:p>
@@ -803,58 +1147,55 @@
         <w:spacing w:line="240" w:lineRule="auto"/>
         <w:rPr>
           <w:rFonts w:ascii="Consolas" w:eastAsia="Times New Roman" w:hAnsi="Consolas" w:cs="Courier New"/>
-          <w:color w:val="24292F"/>
-          <w:sz w:val="20"/>
-          <w:szCs w:val="20"/>
-        </w:rPr>
-      </w:pPr>
-    </w:p>
-    <w:p>
-      <w:pPr>
-        <w:shd w:val="clear" w:color="auto" w:fill="FFFFFF"/>
-        <w:spacing w:before="360" w:after="240" w:line="240" w:lineRule="auto"/>
-        <w:outlineLvl w:val="2"/>
-        <w:rPr>
-          <w:rFonts w:ascii="Segoe UI" w:eastAsia="Times New Roman" w:hAnsi="Segoe UI" w:cs="Segoe UI"/>
-          <w:b/>
-          <w:bCs/>
-          <w:color w:val="24292F"/>
-          <w:sz w:val="30"/>
-          <w:szCs w:val="30"/>
-        </w:rPr>
-      </w:pPr>
-      <w:r>
-        <w:rPr>
-          <w:rFonts w:ascii="Segoe UI" w:eastAsia="Times New Roman" w:hAnsi="Segoe UI" w:cs="Segoe UI"/>
-          <w:b/>
-          <w:bCs/>
-          <w:color w:val="24292F"/>
-          <w:sz w:val="30"/>
-          <w:szCs w:val="30"/>
-        </w:rPr>
-        <w:t>Running the App</w:t>
-      </w:r>
-    </w:p>
-    <w:p>
-      <w:pPr>
-        <w:shd w:val="clear" w:color="auto" w:fill="FFFFFF"/>
-        <w:spacing w:after="240" w:line="240" w:lineRule="auto"/>
-        <w:rPr>
-          <w:rFonts w:ascii="Segoe UI" w:eastAsia="Times New Roman" w:hAnsi="Segoe UI" w:cs="Segoe UI"/>
-          <w:color w:val="24292F"/>
-          <w:sz w:val="24"/>
-          <w:szCs w:val="24"/>
-        </w:rPr>
-      </w:pPr>
-      <w:r>
-        <w:rPr>
-          <w:rFonts w:ascii="Segoe UI" w:eastAsia="Times New Roman" w:hAnsi="Segoe UI" w:cs="Segoe UI"/>
-          <w:color w:val="24292F"/>
-          <w:sz w:val="24"/>
-          <w:szCs w:val="24"/>
-        </w:rPr>
-        <w:t>--&gt; To run the App, we use :</w:t>
-      </w:r>
+          <w:b/>
+          <w:bCs/>
+          <w:color w:val="24292F"/>
+          <w:sz w:val="32"/>
+          <w:szCs w:val="32"/>
+        </w:rPr>
+      </w:pPr>
+      <w:r>
+        <w:rPr>
+          <w:rFonts w:ascii="Consolas" w:eastAsia="Times New Roman" w:hAnsi="Consolas" w:cs="Courier New"/>
+          <w:b/>
+          <w:bCs/>
+          <w:color w:val="24292F"/>
+          <w:sz w:val="32"/>
+          <w:szCs w:val="32"/>
+        </w:rPr>
+        <w:t>4.Migrate the database</w:t>
+      </w:r>
+    </w:p>
+    <w:p>
+      <w:pPr>
+        <w:autoSpaceDE w:val="0"/>
+        <w:autoSpaceDN w:val="0"/>
+        <w:adjustRightInd w:val="0"/>
+        <w:spacing w:after="0" w:line="240" w:lineRule="auto"/>
+        <w:rPr>
+          <w:rFonts w:ascii="Calibri" w:hAnsi="Calibri" w:cs="Calibri"/>
+          <w:sz w:val="24"/>
+          <w:szCs w:val="24"/>
+        </w:rPr>
+      </w:pPr>
+      <w:r>
+        <w:rPr>
+          <w:rFonts w:ascii="Calibri" w:hAnsi="Calibri" w:cs="Calibri"/>
+          <w:sz w:val="24"/>
+          <w:szCs w:val="24"/>
+        </w:rPr>
+        <w:t xml:space="preserve">python manage.py </w:t>
+      </w:r>
+      <w:proofErr w:type="spellStart"/>
+      <w:r>
+        <w:rPr>
+          <w:rFonts w:ascii="Calibri" w:hAnsi="Calibri" w:cs="Calibri"/>
+          <w:sz w:val="24"/>
+          <w:szCs w:val="24"/>
+        </w:rPr>
+        <w:t>makemigrations</w:t>
+      </w:r>
+      <w:proofErr w:type="spellEnd"/>
     </w:p>
     <w:p>
       <w:pPr>
@@ -879,21 +1220,165 @@
         </w:tabs>
         <w:spacing w:line="240" w:lineRule="auto"/>
         <w:rPr>
-          <w:rFonts w:ascii="Consolas" w:eastAsia="Times New Roman" w:hAnsi="Consolas" w:cs="Courier New"/>
-          <w:color w:val="24292F"/>
-          <w:sz w:val="20"/>
-          <w:szCs w:val="20"/>
-        </w:rPr>
-      </w:pPr>
-      <w:r>
-        <w:rPr>
-          <w:rFonts w:ascii="Consolas" w:eastAsia="Times New Roman" w:hAnsi="Consolas" w:cs="Courier New"/>
-          <w:color w:val="24292F"/>
-          <w:sz w:val="20"/>
-          <w:szCs w:val="20"/>
-        </w:rPr>
-        <w:t>python manage.py runserver</w:t>
-      </w:r>
+          <w:rFonts w:ascii="Calibri" w:hAnsi="Calibri" w:cs="Calibri"/>
+          <w:sz w:val="24"/>
+          <w:szCs w:val="24"/>
+        </w:rPr>
+      </w:pPr>
+      <w:r>
+        <w:rPr>
+          <w:rFonts w:ascii="Calibri" w:hAnsi="Calibri" w:cs="Calibri"/>
+          <w:sz w:val="24"/>
+          <w:szCs w:val="24"/>
+        </w:rPr>
+        <w:t>python manage.py migrate --run-</w:t>
+      </w:r>
+      <w:proofErr w:type="spellStart"/>
+      <w:r>
+        <w:rPr>
+          <w:rFonts w:ascii="Calibri" w:hAnsi="Calibri" w:cs="Calibri"/>
+          <w:sz w:val="24"/>
+          <w:szCs w:val="24"/>
+        </w:rPr>
+        <w:t>syncdb</w:t>
+      </w:r>
+      <w:proofErr w:type="spellEnd"/>
+    </w:p>
+    <w:p>
+      <w:pPr>
+        <w:shd w:val="clear" w:color="auto" w:fill="FFFFFF"/>
+        <w:tabs>
+          <w:tab w:val="left" w:pos="916"/>
+          <w:tab w:val="left" w:pos="1832"/>
+          <w:tab w:val="left" w:pos="2748"/>
+          <w:tab w:val="left" w:pos="3664"/>
+          <w:tab w:val="left" w:pos="4580"/>
+          <w:tab w:val="left" w:pos="5496"/>
+          <w:tab w:val="left" w:pos="6412"/>
+          <w:tab w:val="left" w:pos="7328"/>
+          <w:tab w:val="left" w:pos="8244"/>
+          <w:tab w:val="left" w:pos="9160"/>
+          <w:tab w:val="left" w:pos="10076"/>
+          <w:tab w:val="left" w:pos="10992"/>
+          <w:tab w:val="left" w:pos="11908"/>
+          <w:tab w:val="left" w:pos="12824"/>
+          <w:tab w:val="left" w:pos="13740"/>
+          <w:tab w:val="left" w:pos="14656"/>
+        </w:tabs>
+        <w:spacing w:line="240" w:lineRule="auto"/>
+        <w:rPr>
+          <w:rFonts w:ascii="Sabon Next LT" w:eastAsia="Times New Roman" w:hAnsi="Sabon Next LT" w:cs="Sabon Next LT"/>
+          <w:b/>
+          <w:bCs/>
+          <w:color w:val="24292F"/>
+          <w:sz w:val="32"/>
+          <w:szCs w:val="32"/>
+        </w:rPr>
+      </w:pPr>
+      <w:r>
+        <w:rPr>
+          <w:rFonts w:ascii="Sabon Next LT" w:hAnsi="Sabon Next LT" w:cs="Sabon Next LT"/>
+          <w:sz w:val="32"/>
+          <w:szCs w:val="32"/>
+          <w:highlight w:val="red"/>
+        </w:rPr>
+        <w:t xml:space="preserve">5. </w:t>
+      </w:r>
+      <w:r>
+        <w:rPr>
+          <w:rFonts w:ascii="Sabon Next LT" w:eastAsia="Times New Roman" w:hAnsi="Sabon Next LT" w:cs="Sabon Next LT"/>
+          <w:b/>
+          <w:bCs/>
+          <w:color w:val="24292F"/>
+          <w:sz w:val="32"/>
+          <w:szCs w:val="32"/>
+          <w:highlight w:val="red"/>
+        </w:rPr>
+        <w:t>Running the App</w:t>
+      </w:r>
+    </w:p>
+    <w:p>
+      <w:pPr>
+        <w:shd w:val="clear" w:color="auto" w:fill="FFFFFF"/>
+        <w:spacing w:after="240" w:line="240" w:lineRule="auto"/>
+        <w:rPr>
+          <w:rFonts w:ascii="Segoe UI" w:eastAsia="Times New Roman" w:hAnsi="Segoe UI" w:cs="Segoe UI"/>
+          <w:color w:val="24292F"/>
+          <w:sz w:val="24"/>
+          <w:szCs w:val="24"/>
+        </w:rPr>
+      </w:pPr>
+      <w:r>
+        <w:rPr>
+          <w:rFonts w:ascii="Segoe UI" w:eastAsia="Times New Roman" w:hAnsi="Segoe UI" w:cs="Segoe UI"/>
+          <w:color w:val="24292F"/>
+          <w:sz w:val="24"/>
+          <w:szCs w:val="24"/>
+        </w:rPr>
+        <w:t xml:space="preserve">--&gt; To run the App, we </w:t>
+      </w:r>
+      <w:proofErr w:type="gramStart"/>
+      <w:r>
+        <w:rPr>
+          <w:rFonts w:ascii="Segoe UI" w:eastAsia="Times New Roman" w:hAnsi="Segoe UI" w:cs="Segoe UI"/>
+          <w:color w:val="24292F"/>
+          <w:sz w:val="24"/>
+          <w:szCs w:val="24"/>
+        </w:rPr>
+        <w:t>use :</w:t>
+      </w:r>
+      <w:proofErr w:type="gramEnd"/>
+    </w:p>
+    <w:p>
+      <w:pPr>
+        <w:shd w:val="clear" w:color="auto" w:fill="FFFFFF"/>
+        <w:tabs>
+          <w:tab w:val="left" w:pos="916"/>
+          <w:tab w:val="left" w:pos="1832"/>
+          <w:tab w:val="left" w:pos="2748"/>
+          <w:tab w:val="left" w:pos="3664"/>
+          <w:tab w:val="left" w:pos="4580"/>
+          <w:tab w:val="left" w:pos="5496"/>
+          <w:tab w:val="left" w:pos="6412"/>
+          <w:tab w:val="left" w:pos="7328"/>
+          <w:tab w:val="left" w:pos="8244"/>
+          <w:tab w:val="left" w:pos="9160"/>
+          <w:tab w:val="left" w:pos="10076"/>
+          <w:tab w:val="left" w:pos="10992"/>
+          <w:tab w:val="left" w:pos="11908"/>
+          <w:tab w:val="left" w:pos="12824"/>
+          <w:tab w:val="left" w:pos="13740"/>
+          <w:tab w:val="left" w:pos="14656"/>
+        </w:tabs>
+        <w:spacing w:line="240" w:lineRule="auto"/>
+        <w:rPr>
+          <w:rFonts w:ascii="Consolas" w:eastAsia="Times New Roman" w:hAnsi="Consolas" w:cs="Courier New"/>
+          <w:color w:val="24292F"/>
+          <w:sz w:val="20"/>
+          <w:szCs w:val="20"/>
+        </w:rPr>
+      </w:pPr>
+      <w:r>
+        <w:rPr>
+          <w:rFonts w:ascii="Consolas" w:eastAsia="Times New Roman" w:hAnsi="Consolas" w:cs="Courier New"/>
+          <w:color w:val="24292F"/>
+          <w:sz w:val="20"/>
+          <w:szCs w:val="20"/>
+        </w:rPr>
+        <w:lastRenderedPageBreak/>
+        <w:t xml:space="preserve">python manage.py </w:t>
+      </w:r>
+      <w:proofErr w:type="spellStart"/>
+      <w:r>
+        <w:rPr>
+          <w:rFonts w:ascii="Consolas" w:eastAsia="Times New Roman" w:hAnsi="Consolas" w:cs="Courier New"/>
+          <w:color w:val="24292F"/>
+          <w:sz w:val="20"/>
+          <w:szCs w:val="20"/>
+        </w:rPr>
+        <w:t>runserver</w:t>
+      </w:r>
+      <w:proofErr w:type="spellEnd"/>
     </w:p>
     <w:p>
       <w:pPr>
@@ -921,7 +1406,7 @@
         </w:rPr>
         <w:t> Then, the development server will be started at </w:t>
       </w:r>
-      <w:hyperlink r:id="rId4" w:history="1">
+      <w:hyperlink r:id="rId5" w:history="1">
         <w:r>
           <w:rPr>
             <w:rFonts w:ascii="Segoe UI" w:eastAsia="Times New Roman" w:hAnsi="Segoe UI" w:cs="Segoe UI"/>
@@ -956,7 +1441,7 @@
       </w:r>
     </w:p>
     <w:p>
-      <w:hyperlink r:id="rId5" w:history="1">
+      <w:hyperlink r:id="rId6" w:history="1">
         <w:r>
           <w:rPr>
             <w:rStyle w:val="Hyperlink"/>
@@ -969,7 +1454,7 @@
       <w:r>
         <w:t xml:space="preserve">Admin: </w:t>
       </w:r>
-      <w:hyperlink r:id="rId6" w:history="1">
+      <w:hyperlink r:id="rId7" w:history="1">
         <w:r>
           <w:rPr>
             <w:rStyle w:val="Hyperlink"/>
@@ -979,12 +1464,158 @@
       </w:hyperlink>
     </w:p>
     <w:p>
-      <w:r>
-        <w:lastRenderedPageBreak/>
-        <w:t>Pswd: josephao</w:t>
-      </w:r>
-    </w:p>
-    <w:p/>
+      <w:proofErr w:type="spellStart"/>
+      <w:r>
+        <w:t>Pswd</w:t>
+      </w:r>
+      <w:proofErr w:type="spellEnd"/>
+      <w:r>
+        <w:t xml:space="preserve">: </w:t>
+      </w:r>
+      <w:proofErr w:type="spellStart"/>
+      <w:r>
+        <w:t>josephao</w:t>
+      </w:r>
+      <w:proofErr w:type="spellEnd"/>
+    </w:p>
+    <w:p>
+      <w:pPr>
+        <w:autoSpaceDE w:val="0"/>
+        <w:autoSpaceDN w:val="0"/>
+        <w:adjustRightInd w:val="0"/>
+        <w:spacing w:after="0" w:line="240" w:lineRule="auto"/>
+        <w:rPr>
+          <w:rFonts w:ascii="Times New Roman" w:hAnsi="Times New Roman" w:cs="Times New Roman"/>
+          <w:color w:val="4472C4" w:themeColor="accent1"/>
+          <w:sz w:val="24"/>
+          <w:szCs w:val="24"/>
+        </w:rPr>
+      </w:pPr>
+      <w:r>
+        <w:rPr>
+          <w:rFonts w:ascii="Times New Roman" w:hAnsi="Times New Roman" w:cs="Times New Roman"/>
+          <w:color w:val="4472C4" w:themeColor="accent1"/>
+          <w:sz w:val="24"/>
+          <w:szCs w:val="24"/>
+        </w:rPr>
+        <w:t>Admin l</w:t>
+      </w:r>
+      <w:r>
+        <w:rPr>
+          <w:rFonts w:ascii="Times New Roman" w:hAnsi="Times New Roman" w:cs="Times New Roman"/>
+          <w:color w:val="4472C4" w:themeColor="accent1"/>
+          <w:sz w:val="24"/>
+          <w:szCs w:val="24"/>
+        </w:rPr>
+        <w:t>inks admin functions</w:t>
+      </w:r>
+      <w:r>
+        <w:rPr>
+          <w:rFonts w:ascii="Times New Roman" w:hAnsi="Times New Roman" w:cs="Times New Roman"/>
+          <w:color w:val="4472C4" w:themeColor="accent1"/>
+          <w:sz w:val="24"/>
+          <w:szCs w:val="24"/>
+        </w:rPr>
+        <w:t xml:space="preserve"> and it </w:t>
+      </w:r>
+      <w:r>
+        <w:rPr>
+          <w:rFonts w:ascii="Times New Roman" w:hAnsi="Times New Roman" w:cs="Times New Roman"/>
+          <w:color w:val="4472C4" w:themeColor="accent1"/>
+          <w:sz w:val="24"/>
+          <w:szCs w:val="24"/>
+        </w:rPr>
+        <w:t>links admin profile</w:t>
+      </w:r>
+      <w:r>
+        <w:rPr>
+          <w:rFonts w:ascii="Times New Roman" w:hAnsi="Times New Roman" w:cs="Times New Roman"/>
+          <w:color w:val="4472C4" w:themeColor="accent1"/>
+          <w:sz w:val="24"/>
+          <w:szCs w:val="24"/>
+        </w:rPr>
+        <w:t>, it can also d</w:t>
+      </w:r>
+      <w:r>
+        <w:rPr>
+          <w:rFonts w:ascii="Times New Roman" w:hAnsi="Times New Roman" w:cs="Times New Roman"/>
+          <w:color w:val="4472C4" w:themeColor="accent1"/>
+          <w:sz w:val="24"/>
+          <w:szCs w:val="24"/>
+        </w:rPr>
+        <w:t>isplay change log</w:t>
+      </w:r>
+    </w:p>
+    <w:p>
+      <w:pPr>
+        <w:autoSpaceDE w:val="0"/>
+        <w:autoSpaceDN w:val="0"/>
+        <w:adjustRightInd w:val="0"/>
+        <w:spacing w:after="0" w:line="240" w:lineRule="auto"/>
+        <w:rPr>
+          <w:rFonts w:ascii="Times New Roman" w:hAnsi="Times New Roman" w:cs="Times New Roman"/>
+          <w:color w:val="4472C4" w:themeColor="accent1"/>
+          <w:sz w:val="24"/>
+          <w:szCs w:val="24"/>
+        </w:rPr>
+      </w:pPr>
+      <w:r>
+        <w:rPr>
+          <w:rFonts w:ascii="Times New Roman" w:hAnsi="Times New Roman" w:cs="Times New Roman"/>
+          <w:color w:val="4472C4" w:themeColor="accent1"/>
+          <w:sz w:val="24"/>
+          <w:szCs w:val="24"/>
+        </w:rPr>
+        <w:t>After running, the server and accessing the homepage, go to admin panel to add all the medicines,</w:t>
+      </w:r>
+    </w:p>
+    <w:p>
+      <w:pPr>
+        <w:autoSpaceDE w:val="0"/>
+        <w:autoSpaceDN w:val="0"/>
+        <w:adjustRightInd w:val="0"/>
+        <w:spacing w:after="0" w:line="240" w:lineRule="auto"/>
+        <w:rPr>
+          <w:rFonts w:ascii="Times New Roman" w:hAnsi="Times New Roman" w:cs="Times New Roman"/>
+          <w:color w:val="4472C4" w:themeColor="accent1"/>
+          <w:sz w:val="24"/>
+          <w:szCs w:val="24"/>
+        </w:rPr>
+      </w:pPr>
+      <w:r>
+        <w:rPr>
+          <w:rFonts w:ascii="Times New Roman" w:hAnsi="Times New Roman" w:cs="Times New Roman"/>
+          <w:color w:val="4472C4" w:themeColor="accent1"/>
+          <w:sz w:val="24"/>
+          <w:szCs w:val="24"/>
+        </w:rPr>
+        <w:t>their preparations and departments as they are all managed by the admin.</w:t>
+      </w:r>
+    </w:p>
+    <w:p>
+      <w:pPr>
+        <w:autoSpaceDE w:val="0"/>
+        <w:autoSpaceDN w:val="0"/>
+        <w:adjustRightInd w:val="0"/>
+        <w:spacing w:after="0" w:line="240" w:lineRule="auto"/>
+        <w:rPr>
+          <w:rFonts w:ascii="Times New Roman" w:hAnsi="Times New Roman" w:cs="Times New Roman"/>
+          <w:color w:val="4472C4" w:themeColor="accent1"/>
+          <w:sz w:val="36"/>
+          <w:szCs w:val="36"/>
+        </w:rPr>
+      </w:pPr>
+      <w:r>
+        <w:rPr>
+          <w:rFonts w:ascii="Times New Roman" w:hAnsi="Times New Roman" w:cs="Times New Roman"/>
+          <w:color w:val="4472C4" w:themeColor="accent1"/>
+          <w:sz w:val="24"/>
+          <w:szCs w:val="24"/>
+          <w:highlight w:val="red"/>
+        </w:rPr>
+        <w:t>http://127.0.0.1:8000/admin</w:t>
+      </w:r>
+    </w:p>
     <w:p>
       <w:r>
         <w:rPr>
@@ -1009,7 +1640,7 @@
       <w:r>
         <w:t xml:space="preserve">Username: </w:t>
       </w:r>
-      <w:hyperlink r:id="rId7" w:history="1">
+      <w:hyperlink r:id="rId8" w:history="1">
         <w:r>
           <w:rPr>
             <w:rStyle w:val="Hyperlink"/>
@@ -1019,12 +1650,19 @@
       </w:hyperlink>
     </w:p>
     <w:p>
-      <w:r>
-        <w:t xml:space="preserve">Pswd: </w:t>
-      </w:r>
+      <w:proofErr w:type="spellStart"/>
+      <w:r>
+        <w:t>Pswd</w:t>
+      </w:r>
+      <w:proofErr w:type="spellEnd"/>
+      <w:r>
+        <w:t xml:space="preserve">: </w:t>
+      </w:r>
+      <w:proofErr w:type="spellStart"/>
       <w:r>
         <w:t>josephao</w:t>
       </w:r>
+      <w:proofErr w:type="spellEnd"/>
     </w:p>
     <w:p/>
     <w:p>
@@ -1060,7 +1698,7 @@
       <w:r>
         <w:t xml:space="preserve">Username: </w:t>
       </w:r>
-      <w:hyperlink r:id="rId8" w:history="1">
+      <w:hyperlink r:id="rId9" w:history="1">
         <w:r>
           <w:rPr>
             <w:rStyle w:val="Hyperlink"/>
@@ -1076,36 +1714,134 @@
       </w:hyperlink>
     </w:p>
     <w:p>
-      <w:r>
-        <w:t>Pswd: josephao</w:t>
-      </w:r>
-    </w:p>
-    <w:p/>
-    <w:p/>
-    <w:p>
-      <w:pPr>
-        <w:rPr>
-          <w:b/>
-          <w:bCs/>
+      <w:proofErr w:type="spellStart"/>
+      <w:r>
+        <w:t>Pswd</w:t>
+      </w:r>
+      <w:proofErr w:type="spellEnd"/>
+      <w:r>
+        <w:t xml:space="preserve">: </w:t>
+      </w:r>
+      <w:proofErr w:type="spellStart"/>
+      <w:r>
+        <w:t>josephao</w:t>
+      </w:r>
+      <w:proofErr w:type="spellEnd"/>
+    </w:p>
+    <w:p>
+      <w:pPr>
+        <w:autoSpaceDE w:val="0"/>
+        <w:autoSpaceDN w:val="0"/>
+        <w:adjustRightInd w:val="0"/>
+        <w:spacing w:after="0" w:line="240" w:lineRule="auto"/>
+        <w:rPr>
+          <w:color w:val="4472C4" w:themeColor="accent1"/>
           <w:sz w:val="32"/>
           <w:szCs w:val="32"/>
         </w:rPr>
       </w:pPr>
       <w:r>
         <w:rPr>
+          <w:rFonts w:ascii="Helvetica" w:hAnsi="Helvetica" w:cs="Helvetica"/>
+          <w:color w:val="4472C4" w:themeColor="accent1"/>
+        </w:rPr>
+        <w:t>Links doctor functions</w:t>
+      </w:r>
+      <w:r>
+        <w:rPr>
+          <w:rFonts w:ascii="Helvetica" w:hAnsi="Helvetica" w:cs="Helvetica"/>
+          <w:color w:val="4472C4" w:themeColor="accent1"/>
+        </w:rPr>
+        <w:t xml:space="preserve"> </w:t>
+      </w:r>
+      <w:r>
+        <w:rPr>
+          <w:rFonts w:ascii="Helvetica" w:hAnsi="Helvetica" w:cs="Helvetica"/>
+          <w:color w:val="4472C4" w:themeColor="accent1"/>
+        </w:rPr>
+        <w:t xml:space="preserve">links to doctors </w:t>
+      </w:r>
+      <w:proofErr w:type="gramStart"/>
+      <w:r>
+        <w:rPr>
+          <w:rFonts w:ascii="Helvetica" w:hAnsi="Helvetica" w:cs="Helvetica"/>
+          <w:color w:val="4472C4" w:themeColor="accent1"/>
+        </w:rPr>
+        <w:t>profile</w:t>
+      </w:r>
+      <w:r>
+        <w:rPr>
+          <w:rFonts w:ascii="Helvetica" w:hAnsi="Helvetica" w:cs="Helvetica"/>
+          <w:color w:val="4472C4" w:themeColor="accent1"/>
+        </w:rPr>
+        <w:t xml:space="preserve">  </w:t>
+      </w:r>
+      <w:r>
+        <w:rPr>
+          <w:rFonts w:ascii="Helvetica" w:hAnsi="Helvetica" w:cs="Helvetica"/>
+          <w:color w:val="4472C4" w:themeColor="accent1"/>
+        </w:rPr>
+        <w:t>Displays</w:t>
+      </w:r>
+      <w:proofErr w:type="gramEnd"/>
+      <w:r>
+        <w:rPr>
+          <w:rFonts w:ascii="Helvetica" w:hAnsi="Helvetica" w:cs="Helvetica"/>
+          <w:color w:val="4472C4" w:themeColor="accent1"/>
+        </w:rPr>
+        <w:t xml:space="preserve"> upcoming appts</w:t>
+      </w:r>
+    </w:p>
+    <w:p>
+      <w:pPr>
+        <w:rPr>
           <w:b/>
           <w:bCs/>
           <w:sz w:val="32"/>
           <w:szCs w:val="32"/>
         </w:rPr>
+      </w:pPr>
+    </w:p>
+    <w:p>
+      <w:pPr>
+        <w:rPr>
+          <w:b/>
+          <w:bCs/>
+          <w:sz w:val="32"/>
+          <w:szCs w:val="32"/>
+        </w:rPr>
+      </w:pPr>
+      <w:r>
+        <w:rPr>
+          <w:b/>
+          <w:bCs/>
+          <w:sz w:val="32"/>
+          <w:szCs w:val="32"/>
+        </w:rPr>
         <w:t>Change password</w:t>
       </w:r>
     </w:p>
     <w:p>
       <w:r>
-        <w:t xml:space="preserve">In the command line python .\manage.py changepassword </w:t>
-      </w:r>
-      <w:hyperlink r:id="rId9" w:history="1">
+        <w:t xml:space="preserve">In the command line </w:t>
+      </w:r>
+      <w:proofErr w:type="gramStart"/>
+      <w:r>
+        <w:t>python .</w:t>
+      </w:r>
+      <w:proofErr w:type="gramEnd"/>
+      <w:r>
+        <w:t xml:space="preserve">\manage.py </w:t>
+      </w:r>
+      <w:proofErr w:type="spellStart"/>
+      <w:r>
+        <w:t>changepassword</w:t>
+      </w:r>
+      <w:proofErr w:type="spellEnd"/>
+      <w:r>
+        <w:t xml:space="preserve"> </w:t>
+      </w:r>
+      <w:hyperlink r:id="rId10" w:history="1">
         <w:r>
           <w:rPr>
             <w:rStyle w:val="Hyperlink"/>
@@ -1130,6 +1866,7 @@
           <w:szCs w:val="32"/>
         </w:rPr>
       </w:pPr>
+      <w:proofErr w:type="spellStart"/>
       <w:r>
         <w:rPr>
           <w:b/>
@@ -1137,7 +1874,17 @@
           <w:sz w:val="32"/>
           <w:szCs w:val="32"/>
         </w:rPr>
-        <w:t>DataBase Design:</w:t>
+        <w:t>DataBase</w:t>
+      </w:r>
+      <w:proofErr w:type="spellEnd"/>
+      <w:r>
+        <w:rPr>
+          <w:b/>
+          <w:bCs/>
+          <w:sz w:val="32"/>
+          <w:szCs w:val="32"/>
+        </w:rPr>
+        <w:t xml:space="preserve"> Design:</w:t>
       </w:r>
     </w:p>
     <w:p/>
@@ -1168,7 +1915,7 @@
                     <pic:cNvPicPr/>
                   </pic:nvPicPr>
                   <pic:blipFill>
-                    <a:blip r:embed="rId10"/>
+                    <a:blip r:embed="rId11"/>
                     <a:stretch>
                       <a:fillRect/>
                     </a:stretch>
@@ -1190,13 +1937,65 @@
       </w:r>
     </w:p>
     <w:p>
+      <w:pPr>
+        <w:rPr>
+          <w:b/>
+          <w:bCs/>
+          <w:sz w:val="28"/>
+          <w:szCs w:val="28"/>
+        </w:rPr>
+      </w:pPr>
+    </w:p>
+    <w:p>
+      <w:pPr>
+        <w:rPr>
+          <w:b/>
+          <w:bCs/>
+          <w:sz w:val="28"/>
+          <w:szCs w:val="28"/>
+        </w:rPr>
+      </w:pPr>
+      <w:r>
+        <w:rPr>
+          <w:b/>
+          <w:bCs/>
+          <w:sz w:val="28"/>
+          <w:szCs w:val="28"/>
+        </w:rPr>
+        <w:t>What could be done better?</w:t>
+      </w:r>
+    </w:p>
+    <w:p>
+      <w:pPr>
+        <w:pStyle w:val="ListParagraph"/>
+        <w:numPr>
+          <w:ilvl w:val="0"/>
+          <w:numId w:val="1"/>
+        </w:numPr>
+        <w:rPr>
+          <w:b/>
+          <w:bCs/>
+          <w:sz w:val="28"/>
+          <w:szCs w:val="28"/>
+        </w:rPr>
+      </w:pPr>
       <w:r>
         <w:rPr>
           <w:rFonts w:hint="eastAsia"/>
+          <w:b/>
+          <w:bCs/>
+          <w:sz w:val="28"/>
+          <w:szCs w:val="28"/>
         </w:rPr>
         <w:t>Googl</w:t>
       </w:r>
       <w:r>
+        <w:rPr>
+          <w:b/>
+          <w:bCs/>
+          <w:sz w:val="28"/>
+          <w:szCs w:val="28"/>
+        </w:rPr>
         <w:t>e Calendar API</w:t>
       </w:r>
     </w:p>
@@ -1212,7 +2011,39 @@
           <w:b/>
           <w:bCs/>
         </w:rPr>
-        <w:t>pip install google-api-python-client</w:t>
+        <w:t xml:space="preserve">pip </w:t>
+      </w:r>
+      <w:proofErr w:type="gramStart"/>
+      <w:r>
+        <w:rPr>
+          <w:b/>
+          <w:bCs/>
+        </w:rPr>
+        <w:t>install</w:t>
+      </w:r>
+      <w:proofErr w:type="gramEnd"/>
+      <w:r>
+        <w:rPr>
+          <w:b/>
+          <w:bCs/>
+        </w:rPr>
+        <w:t xml:space="preserve"> google-</w:t>
+      </w:r>
+      <w:proofErr w:type="spellStart"/>
+      <w:r>
+        <w:rPr>
+          <w:b/>
+          <w:bCs/>
+        </w:rPr>
+        <w:t>api</w:t>
+      </w:r>
+      <w:proofErr w:type="spellEnd"/>
+      <w:r>
+        <w:rPr>
+          <w:b/>
+          <w:bCs/>
+        </w:rPr>
+        <w:t>-python-client</w:t>
       </w:r>
       <w:r>
         <w:rPr>
@@ -1245,19 +2076,56 @@
       </w:pPr>
       <w:r>
         <w:rPr>
-          <w:rFonts w:hint="eastAsia"/>
-          <w:b/>
-          <w:bCs/>
-        </w:rPr>
-        <w:t>O</w:t>
-      </w:r>
-      <w:r>
-        <w:rPr>
-          <w:b/>
-          <w:bCs/>
-        </w:rPr>
-        <w:t xml:space="preserve">Auth2.0 </w:t>
-      </w:r>
+          <w:b/>
+          <w:bCs/>
+        </w:rPr>
+        <w:t xml:space="preserve">I can avoid running the server and storing all the appointment data which in the end messed up my code and I </w:t>
+      </w:r>
+      <w:proofErr w:type="gramStart"/>
+      <w:r>
+        <w:rPr>
+          <w:b/>
+          <w:bCs/>
+        </w:rPr>
+        <w:t>have to</w:t>
+      </w:r>
+      <w:proofErr w:type="gramEnd"/>
+      <w:r>
+        <w:rPr>
+          <w:b/>
+          <w:bCs/>
+        </w:rPr>
+        <w:t xml:space="preserve"> remove all of the calendar functions to be able to run the code successfully. If I got more </w:t>
+      </w:r>
+      <w:proofErr w:type="gramStart"/>
+      <w:r>
+        <w:rPr>
+          <w:b/>
+          <w:bCs/>
+        </w:rPr>
+        <w:t>time</w:t>
+      </w:r>
+      <w:proofErr w:type="gramEnd"/>
+      <w:r>
+        <w:rPr>
+          <w:b/>
+          <w:bCs/>
+        </w:rPr>
+        <w:t xml:space="preserve"> I would change the original schema to be hosted on google calendar and make the patient to send request and the doctor will receive emails and doctors can either choose approve or choose a different time.</w:t>
+      </w:r>
+    </w:p>
+    <w:p>
+      <w:pPr>
+        <w:pStyle w:val="ListParagraph"/>
+        <w:numPr>
+          <w:ilvl w:val="0"/>
+          <w:numId w:val="1"/>
+        </w:numPr>
+        <w:rPr>
+          <w:b/>
+          <w:bCs/>
+        </w:rPr>
+      </w:pPr>
     </w:p>
     <w:p>
       <w:pPr>
@@ -1283,6 +2151,195 @@
     </w:sectPr>
   </w:body>
 </w:document>
+</file>
+
+<file path=word/numbering.xml><?xml version="1.0" encoding="utf-8"?>
+<w:numbering xmlns:wpc="http://schemas.microsoft.com/office/word/2010/wordprocessingCanvas" xmlns:cx="http://schemas.microsoft.com/office/drawing/2014/chartex" xmlns:cx1="http://schemas.microsoft.com/office/drawing/2015/9/8/chartex" xmlns:cx2="http://schemas.microsoft.com/office/drawing/2015/10/21/chartex" xmlns:cx3="http://schemas.microsoft.com/office/drawing/2016/5/9/chartex" xmlns:cx4="http://schemas.microsoft.com/office/drawing/2016/5/10/chartex" xmlns:cx5="http://schemas.microsoft.com/office/drawing/2016/5/11/chartex" xmlns:cx6="http://schemas.microsoft.com/office/drawing/2016/5/12/chartex" xmlns:cx7="http://schemas.microsoft.com/office/drawing/2016/5/13/chartex" xmlns:cx8="http://schemas.microsoft.com/office/drawing/2016/5/14/chartex" xmlns:mc="http://schemas.openxmlformats.org/markup-compatibility/2006" xmlns:aink="http://schemas.microsoft.com/office/drawing/2016/ink" xmlns:am3d="http://schemas.microsoft.com/office/drawing/2017/model3d" xmlns:o="urn:schemas-microsoft-com:office:office" xmlns:r="http://schemas.openxmlformats.org/officeDocument/2006/relationships" xmlns:m="http://schemas.openxmlformats.org/officeDocument/2006/math" xmlns:v="urn:schemas-microsoft-com:vml" xmlns:wp14="http://schemas.microsoft.com/office/word/2010/wordprocessingDrawing" xmlns:wp="http://schemas.openxmlformats.org/drawingml/2006/wordprocessingDrawing" xmlns:w10="urn:schemas-microsoft-com:office:word" xmlns:w="http://schemas.openxmlformats.org/wordprocessingml/2006/main" xmlns:w14="http://schemas.microsoft.com/office/word/2010/wordml" xmlns:w15="http://schemas.microsoft.com/office/word/2012/wordml" xmlns:w16cex="http://schemas.microsoft.com/office/word/2018/wordml/cex" xmlns:w16cid="http://schemas.microsoft.com/office/word/2016/wordml/cid" xmlns:w16="http://schemas.microsoft.com/office/word/2018/wordml" xmlns:w16sdtdh="http://schemas.microsoft.com/office/word/2020/wordml/sdtdatahash" xmlns:w16se="http://schemas.microsoft.com/office/word/2015/wordml/symex" xmlns:wpg="http://schemas.microsoft.com/office/word/2010/wordprocessingGroup" xmlns:wpi="http://schemas.microsoft.com/office/word/2010/wordprocessingInk" xmlns:wne="http://schemas.microsoft.com/office/word/2006/wordml" xmlns:wps="http://schemas.microsoft.com/office/word/2010/wordprocessingShape" mc:Ignorable="w14 w15 w16se w16cid w16 w16cex w16sdtdh wp14">
+  <w:abstractNum w:abstractNumId="0" w15:restartNumberingAfterBreak="0">
+    <w:nsid w:val="197374BF"/>
+    <w:multiLevelType w:val="hybridMultilevel"/>
+    <w:tmpl w:val="5BE25896"/>
+    <w:lvl w:ilvl="0" w:tplc="0409000F">
+      <w:start w:val="1"/>
+      <w:numFmt w:val="decimal"/>
+      <w:lvlText w:val="%1."/>
+      <w:lvlJc w:val="left"/>
+      <w:pPr>
+        <w:ind w:left="720" w:hanging="360"/>
+      </w:pPr>
+      <w:rPr>
+        <w:rFonts w:hint="default"/>
+      </w:rPr>
+    </w:lvl>
+    <w:lvl w:ilvl="1" w:tplc="04090019" w:tentative="1">
+      <w:start w:val="1"/>
+      <w:numFmt w:val="lowerLetter"/>
+      <w:lvlText w:val="%2."/>
+      <w:lvlJc w:val="left"/>
+      <w:pPr>
+        <w:ind w:left="1440" w:hanging="360"/>
+      </w:pPr>
+    </w:lvl>
+    <w:lvl w:ilvl="2" w:tplc="0409001B" w:tentative="1">
+      <w:start w:val="1"/>
+      <w:numFmt w:val="lowerRoman"/>
+      <w:lvlText w:val="%3."/>
+      <w:lvlJc w:val="right"/>
+      <w:pPr>
+        <w:ind w:left="2160" w:hanging="180"/>
+      </w:pPr>
+    </w:lvl>
+    <w:lvl w:ilvl="3" w:tplc="0409000F" w:tentative="1">
+      <w:start w:val="1"/>
+      <w:numFmt w:val="decimal"/>
+      <w:lvlText w:val="%4."/>
+      <w:lvlJc w:val="left"/>
+      <w:pPr>
+        <w:ind w:left="2880" w:hanging="360"/>
+      </w:pPr>
+    </w:lvl>
+    <w:lvl w:ilvl="4" w:tplc="04090019" w:tentative="1">
+      <w:start w:val="1"/>
+      <w:numFmt w:val="lowerLetter"/>
+      <w:lvlText w:val="%5."/>
+      <w:lvlJc w:val="left"/>
+      <w:pPr>
+        <w:ind w:left="3600" w:hanging="360"/>
+      </w:pPr>
+    </w:lvl>
+    <w:lvl w:ilvl="5" w:tplc="0409001B" w:tentative="1">
+      <w:start w:val="1"/>
+      <w:numFmt w:val="lowerRoman"/>
+      <w:lvlText w:val="%6."/>
+      <w:lvlJc w:val="right"/>
+      <w:pPr>
+        <w:ind w:left="4320" w:hanging="180"/>
+      </w:pPr>
+    </w:lvl>
+    <w:lvl w:ilvl="6" w:tplc="0409000F" w:tentative="1">
+      <w:start w:val="1"/>
+      <w:numFmt w:val="decimal"/>
+      <w:lvlText w:val="%7."/>
+      <w:lvlJc w:val="left"/>
+      <w:pPr>
+        <w:ind w:left="5040" w:hanging="360"/>
+      </w:pPr>
+    </w:lvl>
+    <w:lvl w:ilvl="7" w:tplc="04090019" w:tentative="1">
+      <w:start w:val="1"/>
+      <w:numFmt w:val="lowerLetter"/>
+      <w:lvlText w:val="%8."/>
+      <w:lvlJc w:val="left"/>
+      <w:pPr>
+        <w:ind w:left="5760" w:hanging="360"/>
+      </w:pPr>
+    </w:lvl>
+    <w:lvl w:ilvl="8" w:tplc="0409001B" w:tentative="1">
+      <w:start w:val="1"/>
+      <w:numFmt w:val="lowerRoman"/>
+      <w:lvlText w:val="%9."/>
+      <w:lvlJc w:val="right"/>
+      <w:pPr>
+        <w:ind w:left="6480" w:hanging="180"/>
+      </w:pPr>
+    </w:lvl>
+  </w:abstractNum>
+  <w:abstractNum w:abstractNumId="1" w15:restartNumberingAfterBreak="0">
+    <w:nsid w:val="41A108CD"/>
+    <w:multiLevelType w:val="hybridMultilevel"/>
+    <w:tmpl w:val="670CAB24"/>
+    <w:lvl w:ilvl="0" w:tplc="04090011">
+      <w:start w:val="1"/>
+      <w:numFmt w:val="decimal"/>
+      <w:lvlText w:val="%1)"/>
+      <w:lvlJc w:val="left"/>
+      <w:pPr>
+        <w:ind w:left="720" w:hanging="360"/>
+      </w:pPr>
+      <w:rPr>
+        <w:rFonts w:hint="default"/>
+      </w:rPr>
+    </w:lvl>
+    <w:lvl w:ilvl="1" w:tplc="04090019" w:tentative="1">
+      <w:start w:val="1"/>
+      <w:numFmt w:val="lowerLetter"/>
+      <w:lvlText w:val="%2."/>
+      <w:lvlJc w:val="left"/>
+      <w:pPr>
+        <w:ind w:left="1440" w:hanging="360"/>
+      </w:pPr>
+    </w:lvl>
+    <w:lvl w:ilvl="2" w:tplc="0409001B" w:tentative="1">
+      <w:start w:val="1"/>
+      <w:numFmt w:val="lowerRoman"/>
+      <w:lvlText w:val="%3."/>
+      <w:lvlJc w:val="right"/>
+      <w:pPr>
+        <w:ind w:left="2160" w:hanging="180"/>
+      </w:pPr>
+    </w:lvl>
+    <w:lvl w:ilvl="3" w:tplc="0409000F" w:tentative="1">
+      <w:start w:val="1"/>
+      <w:numFmt w:val="decimal"/>
+      <w:lvlText w:val="%4."/>
+      <w:lvlJc w:val="left"/>
+      <w:pPr>
+        <w:ind w:left="2880" w:hanging="360"/>
+      </w:pPr>
+    </w:lvl>
+    <w:lvl w:ilvl="4" w:tplc="04090019" w:tentative="1">
+      <w:start w:val="1"/>
+      <w:numFmt w:val="lowerLetter"/>
+      <w:lvlText w:val="%5."/>
+      <w:lvlJc w:val="left"/>
+      <w:pPr>
+        <w:ind w:left="3600" w:hanging="360"/>
+      </w:pPr>
+    </w:lvl>
+    <w:lvl w:ilvl="5" w:tplc="0409001B" w:tentative="1">
+      <w:start w:val="1"/>
+      <w:numFmt w:val="lowerRoman"/>
+      <w:lvlText w:val="%6."/>
+      <w:lvlJc w:val="right"/>
+      <w:pPr>
+        <w:ind w:left="4320" w:hanging="180"/>
+      </w:pPr>
+    </w:lvl>
+    <w:lvl w:ilvl="6" w:tplc="0409000F" w:tentative="1">
+      <w:start w:val="1"/>
+      <w:numFmt w:val="decimal"/>
+      <w:lvlText w:val="%7."/>
+      <w:lvlJc w:val="left"/>
+      <w:pPr>
+        <w:ind w:left="5040" w:hanging="360"/>
+      </w:pPr>
+    </w:lvl>
+    <w:lvl w:ilvl="7" w:tplc="04090019" w:tentative="1">
+      <w:start w:val="1"/>
+      <w:numFmt w:val="lowerLetter"/>
+      <w:lvlText w:val="%8."/>
+      <w:lvlJc w:val="left"/>
+      <w:pPr>
+        <w:ind w:left="5760" w:hanging="360"/>
+      </w:pPr>
+    </w:lvl>
+    <w:lvl w:ilvl="8" w:tplc="0409001B" w:tentative="1">
+      <w:start w:val="1"/>
+      <w:numFmt w:val="lowerRoman"/>
+      <w:lvlText w:val="%9."/>
+      <w:lvlJc w:val="right"/>
+      <w:pPr>
+        <w:ind w:left="6480" w:hanging="180"/>
+      </w:pPr>
+    </w:lvl>
+  </w:abstractNum>
+  <w:num w:numId="1">
+    <w:abstractNumId w:val="1"/>
+  </w:num>
+  <w:num w:numId="2">
+    <w:abstractNumId w:val="0"/>
+  </w:num>
+</w:numbering>
 </file>
 
 <file path=word/styles.xml><?xml version="1.0" encoding="utf-8"?>
@@ -1846,6 +2903,17 @@
       <w:shd w:val="clear" w:color="auto" w:fill="E1DFDD"/>
     </w:rPr>
   </w:style>
+  <w:style w:type="paragraph" w:styleId="ListParagraph">
+    <w:name w:val="List Paragraph"/>
+    <w:basedOn w:val="Normal"/>
+    <w:uiPriority w:val="34"/>
+    <w:qFormat/>
+    <w:rsid w:val="009249A7"/>
+    <w:pPr>
+      <w:ind w:left="720"/>
+      <w:contextualSpacing/>
+    </w:pPr>
+  </w:style>
 </w:styles>
 </file>
 

</xml_diff>